<commit_message>
made change to abstract
</commit_message>
<xml_diff>
--- a/Proteommx4_abstract-leakytap.docx
+++ b/Proteommx4_abstract-leakytap.docx
@@ -1,6 +1,6 @@
 
 <file path=word/document.xml><?xml version="1.0" encoding="utf-8"?>
-<w:document xmlns:wpc="http://schemas.microsoft.com/office/word/2010/wordprocessingCanvas" xmlns:mo="http://schemas.microsoft.com/office/mac/office/2008/main" xmlns:mc="http://schemas.openxmlformats.org/markup-compatibility/2006" xmlns:mv="urn:schemas-microsoft-com:mac:vml" xmlns:o="urn:schemas-microsoft-com:office:office" xmlns:r="http://schemas.openxmlformats.org/officeDocument/2006/relationships" xmlns:m="http://schemas.openxmlformats.org/officeDocument/2006/math" xmlns:v="urn:schemas-microsoft-com:vml" xmlns:wp14="http://schemas.microsoft.com/office/word/2010/wordprocessingDrawing" xmlns:wp="http://schemas.openxmlformats.org/drawingml/2006/wordprocessingDrawing" xmlns:w10="urn:schemas-microsoft-com:office:word" xmlns:w="http://schemas.openxmlformats.org/wordprocessingml/2006/main" xmlns:w14="http://schemas.microsoft.com/office/word/2010/wordml" xmlns:wpg="http://schemas.microsoft.com/office/word/2010/wordprocessingGroup" xmlns:wpi="http://schemas.microsoft.com/office/word/2010/wordprocessingInk" xmlns:wne="http://schemas.microsoft.com/office/word/2006/wordml" xmlns:wps="http://schemas.microsoft.com/office/word/2010/wordprocessingShape" mc:Ignorable="w14 wp14">
+<w:document xmlns:wpc="http://schemas.microsoft.com/office/word/2010/wordprocessingCanvas" xmlns:mc="http://schemas.openxmlformats.org/markup-compatibility/2006" xmlns:o="urn:schemas-microsoft-com:office:office" xmlns:r="http://schemas.openxmlformats.org/officeDocument/2006/relationships" xmlns:m="http://schemas.openxmlformats.org/officeDocument/2006/math" xmlns:v="urn:schemas-microsoft-com:vml" xmlns:wp14="http://schemas.microsoft.com/office/word/2010/wordprocessingDrawing" xmlns:wp="http://schemas.openxmlformats.org/drawingml/2006/wordprocessingDrawing" xmlns:w10="urn:schemas-microsoft-com:office:word" xmlns:w="http://schemas.openxmlformats.org/wordprocessingml/2006/main" xmlns:w14="http://schemas.microsoft.com/office/word/2010/wordml" xmlns:wpg="http://schemas.microsoft.com/office/word/2010/wordprocessingGroup" xmlns:wpi="http://schemas.microsoft.com/office/word/2010/wordprocessingInk" xmlns:wne="http://schemas.microsoft.com/office/word/2006/wordml" xmlns:wps="http://schemas.microsoft.com/office/word/2010/wordprocessingShape" mc:Ignorable="w14 wp14">
   <w:body>
     <w:p>
       <w:pPr>
@@ -20,13 +20,23 @@
           <w:u w:val="single"/>
         </w:rPr>
       </w:pPr>
+      <w:proofErr w:type="spellStart"/>
       <w:r>
         <w:rPr>
           <w:b/>
           <w:bCs/>
           <w:u w:val="single"/>
         </w:rPr>
-        <w:t>ProteoMMX 4.0 Abstract</w:t>
+        <w:t>ProteoMMX</w:t>
+      </w:r>
+      <w:proofErr w:type="spellEnd"/>
+      <w:r>
+        <w:rPr>
+          <w:b/>
+          <w:bCs/>
+          <w:u w:val="single"/>
+        </w:rPr>
+        <w:t xml:space="preserve"> 4.0 Abstract</w:t>
       </w:r>
     </w:p>
     <w:p/>
@@ -94,12 +104,28 @@
     </w:p>
     <w:p>
       <w:r>
-        <w:t xml:space="preserve">Faculty of Life Sciences, The University of Manchester, Manchester, UK; </w:t>
-      </w:r>
-    </w:p>
-    <w:p>
-      <w:r>
-        <w:t>Centre for Proteome Research, The University of Liverpool, Liverpool, UK;</w:t>
+        <w:t xml:space="preserve">Faculty of Life Sciences, </w:t>
+      </w:r>
+      <w:proofErr w:type="gramStart"/>
+      <w:r>
+        <w:t>The</w:t>
+      </w:r>
+      <w:proofErr w:type="gramEnd"/>
+      <w:r>
+        <w:t xml:space="preserve"> University of Manchester, Manchester, UK; </w:t>
+      </w:r>
+    </w:p>
+    <w:p>
+      <w:r>
+        <w:t xml:space="preserve">Centre for Proteome Research, </w:t>
+      </w:r>
+      <w:proofErr w:type="gramStart"/>
+      <w:r>
+        <w:t>The</w:t>
+      </w:r>
+      <w:proofErr w:type="gramEnd"/>
+      <w:r>
+        <w:t xml:space="preserve"> University of Liverpool, Liverpool, UK;</w:t>
       </w:r>
     </w:p>
     <w:p/>
@@ -134,7 +160,23 @@
         <w:t>, Holman</w:t>
       </w:r>
       <w:r>
-        <w:t>, SW, Lanthaler K, Eyers, CE,</w:t>
+        <w:t xml:space="preserve">, SW, </w:t>
+      </w:r>
+      <w:proofErr w:type="spellStart"/>
+      <w:r>
+        <w:t>Lanthaler</w:t>
+      </w:r>
+      <w:proofErr w:type="spellEnd"/>
+      <w:r>
+        <w:t xml:space="preserve"> K, </w:t>
+      </w:r>
+      <w:proofErr w:type="spellStart"/>
+      <w:r>
+        <w:t>Eyers</w:t>
+      </w:r>
+      <w:proofErr w:type="spellEnd"/>
+      <w:r>
+        <w:t>, CE,</w:t>
       </w:r>
       <w:r>
         <w:t xml:space="preserve"> </w:t>
@@ -211,8 +253,13 @@
         <w:t xml:space="preserve">s with </w:t>
       </w:r>
       <w:r>
-        <w:t>mass spectrometry based methods using a targetted</w:t>
-      </w:r>
+        <w:t xml:space="preserve">mass spectrometry based methods using a </w:t>
+      </w:r>
+      <w:proofErr w:type="spellStart"/>
+      <w:r>
+        <w:t>targetted</w:t>
+      </w:r>
+      <w:proofErr w:type="spellEnd"/>
       <w:r>
         <w:t xml:space="preserve"> SRM-SILAC approach</w:t>
       </w:r>
@@ -288,7 +335,11 @@
         <w:t>with the tagged strain</w:t>
       </w:r>
       <w:r>
-        <w:t xml:space="preserve"> on a Xevo</w:t>
+        <w:t xml:space="preserve"> on a </w:t>
+      </w:r>
+      <w:proofErr w:type="spellStart"/>
+      <w:r>
+        <w:t>Xevo</w:t>
       </w:r>
       <w:r>
         <w:rPr>
@@ -296,6 +347,7 @@
         </w:rPr>
         <w:t>TM</w:t>
       </w:r>
+      <w:proofErr w:type="spellEnd"/>
       <w:r>
         <w:t xml:space="preserve"> TQS triple quad MS (Waters)</w:t>
       </w:r>
@@ -303,7 +355,36 @@
         <w:t>.</w:t>
       </w:r>
       <w:r>
-        <w:t xml:space="preserve"> Finally, a SILAC experiment on each tagged/wild type yeast pair was carried out on the Q-Exactive(?) to quantify any changes in the global proteome induced by tags, processing data via Maxquant and MSStats.  </w:t>
+        <w:t xml:space="preserve"> Finally, a SILAC experiment on each tagged/wild type yeast pair was carried out on the Q-</w:t>
+      </w:r>
+      <w:proofErr w:type="spellStart"/>
+      <w:proofErr w:type="gramStart"/>
+      <w:r>
+        <w:t>Exactive</w:t>
+      </w:r>
+      <w:proofErr w:type="spellEnd"/>
+      <w:r>
+        <w:t>(</w:t>
+      </w:r>
+      <w:proofErr w:type="gramEnd"/>
+      <w:r>
+        <w:t xml:space="preserve">?) to quantify any changes in the global proteome induced by tags, processing data via </w:t>
+      </w:r>
+      <w:proofErr w:type="spellStart"/>
+      <w:r>
+        <w:t>Maxquant</w:t>
+      </w:r>
+      <w:proofErr w:type="spellEnd"/>
+      <w:r>
+        <w:t xml:space="preserve"> and </w:t>
+      </w:r>
+      <w:proofErr w:type="spellStart"/>
+      <w:r>
+        <w:t>MSStats</w:t>
+      </w:r>
+      <w:proofErr w:type="spellEnd"/>
+      <w:r>
+        <w:t xml:space="preserve">.  </w:t>
       </w:r>
       <w:r>
         <w:t xml:space="preserve">  </w:t>
@@ -350,11 +431,19 @@
         </w:rPr>
         <w:t xml:space="preserve">previously published “gold-standard” undertaken by </w:t>
       </w:r>
-      <w:r>
-        <w:rPr>
-          <w:bCs/>
-        </w:rPr>
-        <w:t xml:space="preserve">Ghaemmghammi </w:t>
+      <w:proofErr w:type="spellStart"/>
+      <w:r>
+        <w:rPr>
+          <w:bCs/>
+        </w:rPr>
+        <w:t>Ghaemmghammi</w:t>
+      </w:r>
+      <w:proofErr w:type="spellEnd"/>
+      <w:r>
+        <w:rPr>
+          <w:bCs/>
+        </w:rPr>
+        <w:t xml:space="preserve"> </w:t>
       </w:r>
       <w:r>
         <w:rPr>
@@ -393,26 +482,76 @@
         <w:rPr>
           <w:bCs/>
         </w:rPr>
-        <w:t xml:space="preserve">), which we attempted to replicate as a control. Good agreement between our protein abundance estimates was observed, (correl?) as well as with an independent determination we conducted using QconCATs and SRM. </w:t>
-      </w:r>
-      <w:r>
-        <w:rPr>
-          <w:bCs/>
-        </w:rPr>
-        <w:t>(we see good agreement). SRM SILAC shows most proteins are not affected at the local level, however we see larger changes at the global proteome level. Individual points to note – CCT4 is a large perturbation, TFs were generally hard to spot (low abundance). Cell volume changes</w:t>
-      </w:r>
-    </w:p>
-    <w:p>
-      <w:pPr>
-        <w:rPr>
-          <w:bCs/>
-        </w:rPr>
-      </w:pPr>
-      <w:r>
-        <w:rPr>
-          <w:bCs/>
-        </w:rPr>
-        <w:t xml:space="preserve">TEF1/2 curiosity.  </w:t>
+        <w:t>), which we attempted to replicate as a control. Good agreement between our protein abundance estimates was observed, (</w:t>
+      </w:r>
+      <w:proofErr w:type="spellStart"/>
+      <w:r>
+        <w:rPr>
+          <w:bCs/>
+        </w:rPr>
+        <w:t>correl</w:t>
+      </w:r>
+      <w:proofErr w:type="spellEnd"/>
+      <w:r>
+        <w:rPr>
+          <w:bCs/>
+        </w:rPr>
+        <w:t xml:space="preserve">?) as well as with an independent determination we conducted using </w:t>
+      </w:r>
+      <w:proofErr w:type="spellStart"/>
+      <w:r>
+        <w:rPr>
+          <w:bCs/>
+        </w:rPr>
+        <w:t>QconCATs</w:t>
+      </w:r>
+      <w:proofErr w:type="spellEnd"/>
+      <w:r>
+        <w:rPr>
+          <w:bCs/>
+        </w:rPr>
+        <w:t xml:space="preserve"> and SRM. </w:t>
+      </w:r>
+      <w:r>
+        <w:rPr>
+          <w:bCs/>
+        </w:rPr>
+        <w:t>(</w:t>
+      </w:r>
+      <w:proofErr w:type="gramStart"/>
+      <w:r>
+        <w:rPr>
+          <w:bCs/>
+        </w:rPr>
+        <w:t>we</w:t>
+      </w:r>
+      <w:proofErr w:type="gramEnd"/>
+      <w:r>
+        <w:rPr>
+          <w:bCs/>
+        </w:rPr>
+        <w:t xml:space="preserve"> see good agreement). SRM SILAC shows most proteins are not affected at the local level, however we see larger changes at the global proteome level. Individual points to note – CCT4 is a large perturbation, TFs were generally hard to spot (low abundance). Cell volume changes</w:t>
+      </w:r>
+    </w:p>
+    <w:p>
+      <w:pPr>
+        <w:rPr>
+          <w:bCs/>
+        </w:rPr>
+      </w:pPr>
+      <w:proofErr w:type="gramStart"/>
+      <w:r>
+        <w:rPr>
+          <w:bCs/>
+        </w:rPr>
+        <w:t>TEF1/2 curiosity.</w:t>
+      </w:r>
+      <w:proofErr w:type="gramEnd"/>
+      <w:r>
+        <w:rPr>
+          <w:bCs/>
+        </w:rPr>
+        <w:t xml:space="preserve">  </w:t>
       </w:r>
     </w:p>
     <w:p>
@@ -462,6 +601,12 @@
     <w:p>
       <w:r>
         <w:t>TAP tagging generally has a low, relative effect on protein level order within proteomes but care should be taken for absolute.</w:t>
+      </w:r>
+    </w:p>
+    <w:p/>
+    <w:p>
+      <w:r>
+        <w:t>OOOOOOOOOOOOOOOPPPPPs</w:t>
       </w:r>
       <w:bookmarkStart w:id="0" w:name="_GoBack"/>
       <w:bookmarkEnd w:id="0"/>
@@ -489,7 +634,7 @@
     </w:rPrDefault>
     <w:pPrDefault/>
   </w:docDefaults>
-  <w:latentStyles w:defLockedState="0" w:defUIPriority="99" w:defSemiHidden="1" w:defUnhideWhenUsed="1" w:defQFormat="0" w:count="276">
+  <w:latentStyles w:defLockedState="0" w:defUIPriority="99" w:defSemiHidden="1" w:defUnhideWhenUsed="1" w:defQFormat="0" w:count="267">
     <w:lsdException w:name="Normal" w:semiHidden="0" w:uiPriority="0" w:unhideWhenUsed="0" w:qFormat="1"/>
     <w:lsdException w:name="heading 1" w:semiHidden="0" w:uiPriority="9" w:unhideWhenUsed="0" w:qFormat="1"/>
     <w:lsdException w:name="heading 2" w:uiPriority="9" w:qFormat="1"/>
@@ -638,6 +783,7 @@
   <w:style w:type="character" w:default="1" w:styleId="DefaultParagraphFont">
     <w:name w:val="Default Paragraph Font"/>
     <w:uiPriority w:val="1"/>
+    <w:semiHidden/>
     <w:unhideWhenUsed/>
   </w:style>
   <w:style w:type="table" w:default="1" w:styleId="TableNormal">
@@ -795,7 +941,7 @@
 </file>
 
 <file path=word/stylesWithEffects.xml><?xml version="1.0" encoding="utf-8"?>
-<w:styles xmlns:wpc="http://schemas.microsoft.com/office/word/2010/wordprocessingCanvas" xmlns:mo="http://schemas.microsoft.com/office/mac/office/2008/main" xmlns:mc="http://schemas.openxmlformats.org/markup-compatibility/2006" xmlns:mv="urn:schemas-microsoft-com:mac:vml" xmlns:o="urn:schemas-microsoft-com:office:office" xmlns:r="http://schemas.openxmlformats.org/officeDocument/2006/relationships" xmlns:m="http://schemas.openxmlformats.org/officeDocument/2006/math" xmlns:v="urn:schemas-microsoft-com:vml" xmlns:wp14="http://schemas.microsoft.com/office/word/2010/wordprocessingDrawing" xmlns:wp="http://schemas.openxmlformats.org/drawingml/2006/wordprocessingDrawing" xmlns:w10="urn:schemas-microsoft-com:office:word" xmlns:w="http://schemas.openxmlformats.org/wordprocessingml/2006/main" xmlns:w14="http://schemas.microsoft.com/office/word/2010/wordml" xmlns:wpg="http://schemas.microsoft.com/office/word/2010/wordprocessingGroup" xmlns:wpi="http://schemas.microsoft.com/office/word/2010/wordprocessingInk" xmlns:wne="http://schemas.microsoft.com/office/word/2006/wordml" xmlns:wps="http://schemas.microsoft.com/office/word/2010/wordprocessingShape" mc:Ignorable="w14 wp14">
+<w:styles xmlns:wpc="http://schemas.microsoft.com/office/word/2010/wordprocessingCanvas" xmlns:mc="http://schemas.openxmlformats.org/markup-compatibility/2006" xmlns:o="urn:schemas-microsoft-com:office:office" xmlns:r="http://schemas.openxmlformats.org/officeDocument/2006/relationships" xmlns:m="http://schemas.openxmlformats.org/officeDocument/2006/math" xmlns:v="urn:schemas-microsoft-com:vml" xmlns:wp14="http://schemas.microsoft.com/office/word/2010/wordprocessingDrawing" xmlns:wp="http://schemas.openxmlformats.org/drawingml/2006/wordprocessingDrawing" xmlns:w10="urn:schemas-microsoft-com:office:word" xmlns:w="http://schemas.openxmlformats.org/wordprocessingml/2006/main" xmlns:w14="http://schemas.microsoft.com/office/word/2010/wordml" xmlns:wpg="http://schemas.microsoft.com/office/word/2010/wordprocessingGroup" xmlns:wpi="http://schemas.microsoft.com/office/word/2010/wordprocessingInk" xmlns:wne="http://schemas.microsoft.com/office/word/2006/wordml" xmlns:wps="http://schemas.microsoft.com/office/word/2010/wordprocessingShape" mc:Ignorable="w14 wp14">
   <w:docDefaults>
     <w:rPrDefault>
       <w:rPr>
@@ -807,7 +953,7 @@
     </w:rPrDefault>
     <w:pPrDefault/>
   </w:docDefaults>
-  <w:latentStyles w:defLockedState="0" w:defUIPriority="99" w:defSemiHidden="1" w:defUnhideWhenUsed="1" w:defQFormat="0" w:count="276">
+  <w:latentStyles w:defLockedState="0" w:defUIPriority="99" w:defSemiHidden="1" w:defUnhideWhenUsed="1" w:defQFormat="0" w:count="267">
     <w:lsdException w:name="Normal" w:semiHidden="0" w:uiPriority="0" w:unhideWhenUsed="0" w:qFormat="1"/>
     <w:lsdException w:name="heading 1" w:semiHidden="0" w:uiPriority="9" w:unhideWhenUsed="0" w:qFormat="1"/>
     <w:lsdException w:name="heading 2" w:uiPriority="9" w:qFormat="1"/>
@@ -956,6 +1102,7 @@
   <w:style w:type="character" w:default="1" w:styleId="DefaultParagraphFont">
     <w:name w:val="Default Paragraph Font"/>
     <w:uiPriority w:val="1"/>
+    <w:semiHidden/>
     <w:unhideWhenUsed/>
   </w:style>
   <w:style w:type="table" w:default="1" w:styleId="TableNormal">

</xml_diff>